<commit_message>
Added sorting to exporting of files
</commit_message>
<xml_diff>
--- a/server/output/shareholders_list/list_of_shareholders.docx
+++ b/server/output/shareholders_list/list_of_shareholders.docx
@@ -18,7 +18,7 @@
           <w:sz w:val="28"/>
           <w:szCs w:val="28"/>
         </w:rPr>
-        <w:t xml:space="preserve">Booth Booth Traders</w:t>
+        <w:t xml:space="preserve">Payne Daniel Trading</w:t>
       </w:r>
       <w:r>
         <w:rPr>
@@ -45,7 +45,7 @@
           <w:sz w:val="28"/>
           <w:szCs w:val="28"/>
         </w:rPr>
-        <w:t xml:space="preserve">P.O Box Id iusto sapiente velit nulla quod neque quaerat laudantium non sunt consectetur voluptatem voluptatibus est</w:t>
+        <w:t xml:space="preserve">P.O Box </w:t>
       </w:r>
       <w:proofErr w:type="spellStart"/>
       <w:r>
@@ -63,7 +63,7 @@
           <w:sz w:val="28"/>
           <w:szCs w:val="28"/>
         </w:rPr>
-        <w:t xml:space="preserve"> – Officiis quaerat saepe eu nostrum illum omnis quia architecto consequatur magna excepteur commodo delectus</w:t>
+        <w:t xml:space="preserve"> – </w:t>
       </w:r>
       <w:proofErr w:type="spellStart"/>
       <w:r>
@@ -100,7 +100,7 @@
           <w:sz w:val="28"/>
           <w:szCs w:val="28"/>
         </w:rPr>
-        <w:t xml:space="preserve">Harum tempore cupidatat cumque pariatur</w:t>
+        <w:t xml:space="preserve"/>
       </w:r>
       <w:r>
         <w:rPr>
@@ -110,8 +110,6 @@
         </w:rPr>
         <w:t>.</w:t>
       </w:r>
-      <w:bookmarkStart w:id="0" w:name="_GoBack"/>
-      <w:bookmarkEnd w:id="0"/>
     </w:p>
     <w:p>
       <w:pPr>
@@ -260,32 +258,32 @@
           </w:tcPr>
           <w:p>
             <w:r>
-              <w:t xml:space="preserve">Cleveland</w:t>
-            </w:r>
-            <w:r>
-              <w:t/>
-            </w:r>
-          </w:p>
-        </w:tc>
-        <w:tc>
-          <w:tcPr>
-            <w:tcW w:w="0" w:type="auto"/>
-            <w:shd w:val="clear" w:color="auto" w:fill="auto"/>
-          </w:tcPr>
-          <w:p>
-            <w:pPr>
-              <w:jc w:val="center"/>
-            </w:pPr>
-            <w:r>
-              <w:t xml:space="preserve">P.O BOX 00100</w:t>
-            </w:r>
-            <w:proofErr w:type="spellStart"/>
-            <w:r>
-              <w:t/>
-            </w:r>
-            <w:proofErr w:type="spellEnd"/>
-            <w:r>
-              <w:t xml:space="preserve"> – 3232</w:t>
+              <w:t xml:space="preserve">William Muli</w:t>
+            </w:r>
+            <w:r>
+              <w:t/>
+            </w:r>
+          </w:p>
+        </w:tc>
+        <w:tc>
+          <w:tcPr>
+            <w:tcW w:w="0" w:type="auto"/>
+            <w:shd w:val="clear" w:color="auto" w:fill="auto"/>
+          </w:tcPr>
+          <w:p>
+            <w:pPr>
+              <w:jc w:val="center"/>
+            </w:pPr>
+            <w:r>
+              <w:t xml:space="preserve">P.O BOX 60105</w:t>
+            </w:r>
+            <w:proofErr w:type="spellStart"/>
+            <w:r>
+              <w:t/>
+            </w:r>
+            <w:proofErr w:type="spellEnd"/>
+            <w:r>
+              <w:t xml:space="preserve"> – 19</w:t>
             </w:r>
           </w:p>
         </w:tc>
@@ -299,11 +297,18 @@
               <w:jc w:val="center"/>
             </w:pPr>
             <w:r>
-              <w:t xml:space="preserve">11</w:t>
-            </w:r>
-            <w:r>
-              <w:t/>
-            </w:r>
+              <w:t xml:space="preserve">900</w:t>
+            </w:r>
+            <w:proofErr w:type="spellStart"/>
+            <w:r>
+              <w:t/>
+            </w:r>
+            <w:bookmarkStart w:id="0" w:name="_GoBack"/>
+            <w:bookmarkEnd w:id="0"/>
+            <w:r>
+              <w:t/>
+            </w:r>
+            <w:proofErr w:type="spellEnd"/>
             <w:r>
               <w:t/>
             </w:r>
@@ -340,32 +345,32 @@
           </w:tcPr>
           <w:p>
             <w:r>
-              <w:t xml:space="preserve">Velez</w:t>
-            </w:r>
-            <w:r>
-              <w:t/>
-            </w:r>
-          </w:p>
-        </w:tc>
-        <w:tc>
-          <w:tcPr>
-            <w:tcW w:w="0" w:type="auto"/>
-            <w:shd w:val="clear" w:color="auto" w:fill="auto"/>
-          </w:tcPr>
-          <w:p>
-            <w:pPr>
-              <w:jc w:val="center"/>
-            </w:pPr>
-            <w:r>
-              <w:t xml:space="preserve">P.O BOX 21</w:t>
-            </w:r>
-            <w:proofErr w:type="spellStart"/>
-            <w:r>
-              <w:t/>
-            </w:r>
-            <w:proofErr w:type="spellEnd"/>
-            <w:r>
-              <w:t xml:space="preserve"> – 212</w:t>
+              <w:t xml:space="preserve">Ruiz</w:t>
+            </w:r>
+            <w:r>
+              <w:t/>
+            </w:r>
+          </w:p>
+        </w:tc>
+        <w:tc>
+          <w:tcPr>
+            <w:tcW w:w="0" w:type="auto"/>
+            <w:shd w:val="clear" w:color="auto" w:fill="auto"/>
+          </w:tcPr>
+          <w:p>
+            <w:pPr>
+              <w:jc w:val="center"/>
+            </w:pPr>
+            <w:r>
+              <w:t xml:space="preserve">P.O BOX Doloribus repellendus Elit voluptatem Itaque animi sint</w:t>
+            </w:r>
+            <w:proofErr w:type="spellStart"/>
+            <w:r>
+              <w:t/>
+            </w:r>
+            <w:proofErr w:type="spellEnd"/>
+            <w:r>
+              <w:t xml:space="preserve"> – Temporibus assumenda rerum reiciendis irure dicta accusamus laborum et fuga Nisi ut cumque qui assumenda sit corporis voluptatem voluptas</w:t>
             </w:r>
           </w:p>
         </w:tc>
@@ -379,11 +384,714 @@
               <w:jc w:val="center"/>
             </w:pPr>
             <w:r>
-              <w:t xml:space="preserve">12</w:t>
-            </w:r>
-            <w:r>
-              <w:t/>
-            </w:r>
+              <w:t xml:space="preserve">0</w:t>
+            </w:r>
+            <w:proofErr w:type="spellStart"/>
+            <w:r>
+              <w:t/>
+            </w:r>
+            <w:bookmarkStart w:id="0" w:name="_GoBack"/>
+            <w:bookmarkEnd w:id="0"/>
+            <w:r>
+              <w:t/>
+            </w:r>
+            <w:proofErr w:type="spellEnd"/>
+            <w:r>
+              <w:t/>
+            </w:r>
+          </w:p>
+        </w:tc>
+      </w:tr>
+      <w:tr>
+        <w:trPr>
+          <w:trHeight w:val="454"/>
+        </w:trPr>
+        <w:tc>
+          <w:tcPr>
+            <w:tcW w:w="0" w:type="auto"/>
+            <w:vAlign w:val="bottom"/>
+          </w:tcPr>
+          <w:p>
+            <w:r>
+              <w:t xml:space="preserve">3</w:t>
+            </w:r>
+            <w:proofErr w:type="spellStart"/>
+            <w:r>
+              <w:t/>
+            </w:r>
+            <w:proofErr w:type="spellEnd"/>
+            <w:r>
+              <w:t/>
+            </w:r>
+          </w:p>
+        </w:tc>
+        <w:tc>
+          <w:tcPr>
+            <w:tcW w:w="0" w:type="auto"/>
+            <w:shd w:val="clear" w:color="auto" w:fill="auto"/>
+          </w:tcPr>
+          <w:p>
+            <w:r>
+              <w:t xml:space="preserve">Reprehenderit veniam ut beatae ut tempora excepteur iste aliqua Consectetur deserunt</w:t>
+            </w:r>
+            <w:r>
+              <w:t/>
+            </w:r>
+          </w:p>
+        </w:tc>
+        <w:tc>
+          <w:tcPr>
+            <w:tcW w:w="0" w:type="auto"/>
+            <w:shd w:val="clear" w:color="auto" w:fill="auto"/>
+          </w:tcPr>
+          <w:p>
+            <w:pPr>
+              <w:jc w:val="center"/>
+            </w:pPr>
+            <w:r>
+              <w:t xml:space="preserve">P.O BOX 5959</w:t>
+            </w:r>
+            <w:proofErr w:type="spellStart"/>
+            <w:r>
+              <w:t/>
+            </w:r>
+            <w:proofErr w:type="spellEnd"/>
+            <w:r>
+              <w:t xml:space="preserve"> – 45</w:t>
+            </w:r>
+          </w:p>
+        </w:tc>
+        <w:tc>
+          <w:tcPr>
+            <w:tcW w:w="3449" w:type="dxa"/>
+            <w:shd w:val="clear" w:color="auto" w:fill="auto"/>
+          </w:tcPr>
+          <w:p>
+            <w:pPr>
+              <w:jc w:val="center"/>
+            </w:pPr>
+            <w:r>
+              <w:t xml:space="preserve">1200</w:t>
+            </w:r>
+            <w:proofErr w:type="spellStart"/>
+            <w:r>
+              <w:t/>
+            </w:r>
+            <w:bookmarkStart w:id="0" w:name="_GoBack"/>
+            <w:bookmarkEnd w:id="0"/>
+            <w:r>
+              <w:t/>
+            </w:r>
+            <w:proofErr w:type="spellEnd"/>
+            <w:r>
+              <w:t/>
+            </w:r>
+          </w:p>
+        </w:tc>
+      </w:tr>
+      <w:tr>
+        <w:trPr>
+          <w:trHeight w:val="454"/>
+        </w:trPr>
+        <w:tc>
+          <w:tcPr>
+            <w:tcW w:w="0" w:type="auto"/>
+            <w:vAlign w:val="bottom"/>
+          </w:tcPr>
+          <w:p>
+            <w:r>
+              <w:t xml:space="preserve">4</w:t>
+            </w:r>
+            <w:proofErr w:type="spellStart"/>
+            <w:r>
+              <w:t/>
+            </w:r>
+            <w:proofErr w:type="spellEnd"/>
+            <w:r>
+              <w:t/>
+            </w:r>
+          </w:p>
+        </w:tc>
+        <w:tc>
+          <w:tcPr>
+            <w:tcW w:w="0" w:type="auto"/>
+            <w:shd w:val="clear" w:color="auto" w:fill="auto"/>
+          </w:tcPr>
+          <w:p>
+            <w:r>
+              <w:t xml:space="preserve">Peters</w:t>
+            </w:r>
+            <w:r>
+              <w:t/>
+            </w:r>
+          </w:p>
+        </w:tc>
+        <w:tc>
+          <w:tcPr>
+            <w:tcW w:w="0" w:type="auto"/>
+            <w:shd w:val="clear" w:color="auto" w:fill="auto"/>
+          </w:tcPr>
+          <w:p>
+            <w:pPr>
+              <w:jc w:val="center"/>
+            </w:pPr>
+            <w:r>
+              <w:t xml:space="preserve">P.O BOX Dolores reprehenderit itaque dicta fuga Sed reprehenderit incididunt</w:t>
+            </w:r>
+            <w:proofErr w:type="spellStart"/>
+            <w:r>
+              <w:t/>
+            </w:r>
+            <w:proofErr w:type="spellEnd"/>
+            <w:r>
+              <w:t xml:space="preserve"> – Modi error aliquid nesciunt maxime cumque nulla minima sit</w:t>
+            </w:r>
+          </w:p>
+        </w:tc>
+        <w:tc>
+          <w:tcPr>
+            <w:tcW w:w="3449" w:type="dxa"/>
+            <w:shd w:val="clear" w:color="auto" w:fill="auto"/>
+          </w:tcPr>
+          <w:p>
+            <w:pPr>
+              <w:jc w:val="center"/>
+            </w:pPr>
+            <w:r>
+              <w:t xml:space="preserve">0</w:t>
+            </w:r>
+            <w:proofErr w:type="spellStart"/>
+            <w:r>
+              <w:t/>
+            </w:r>
+            <w:bookmarkStart w:id="0" w:name="_GoBack"/>
+            <w:bookmarkEnd w:id="0"/>
+            <w:r>
+              <w:t/>
+            </w:r>
+            <w:proofErr w:type="spellEnd"/>
+            <w:r>
+              <w:t/>
+            </w:r>
+          </w:p>
+        </w:tc>
+      </w:tr>
+      <w:tr>
+        <w:trPr>
+          <w:trHeight w:val="454"/>
+        </w:trPr>
+        <w:tc>
+          <w:tcPr>
+            <w:tcW w:w="0" w:type="auto"/>
+            <w:vAlign w:val="bottom"/>
+          </w:tcPr>
+          <w:p>
+            <w:r>
+              <w:t xml:space="preserve">5</w:t>
+            </w:r>
+            <w:proofErr w:type="spellStart"/>
+            <w:r>
+              <w:t/>
+            </w:r>
+            <w:proofErr w:type="spellEnd"/>
+            <w:r>
+              <w:t/>
+            </w:r>
+          </w:p>
+        </w:tc>
+        <w:tc>
+          <w:tcPr>
+            <w:tcW w:w="0" w:type="auto"/>
+            <w:shd w:val="clear" w:color="auto" w:fill="auto"/>
+          </w:tcPr>
+          <w:p>
+            <w:r>
+              <w:t xml:space="preserve">Nicholson</w:t>
+            </w:r>
+            <w:r>
+              <w:t/>
+            </w:r>
+          </w:p>
+        </w:tc>
+        <w:tc>
+          <w:tcPr>
+            <w:tcW w:w="0" w:type="auto"/>
+            <w:shd w:val="clear" w:color="auto" w:fill="auto"/>
+          </w:tcPr>
+          <w:p>
+            <w:pPr>
+              <w:jc w:val="center"/>
+            </w:pPr>
+            <w:r>
+              <w:t xml:space="preserve">P.O BOX Ullam quas consequatur Id sint nostrum voluptas sapiente voluptatibus et dolor</w:t>
+            </w:r>
+            <w:proofErr w:type="spellStart"/>
+            <w:r>
+              <w:t/>
+            </w:r>
+            <w:proofErr w:type="spellEnd"/>
+            <w:r>
+              <w:t xml:space="preserve"> – Adipisicing veniam dolore maiores non deleniti voluptate nesciunt</w:t>
+            </w:r>
+          </w:p>
+        </w:tc>
+        <w:tc>
+          <w:tcPr>
+            <w:tcW w:w="3449" w:type="dxa"/>
+            <w:shd w:val="clear" w:color="auto" w:fill="auto"/>
+          </w:tcPr>
+          <w:p>
+            <w:pPr>
+              <w:jc w:val="center"/>
+            </w:pPr>
+            <w:r>
+              <w:t xml:space="preserve">0</w:t>
+            </w:r>
+            <w:proofErr w:type="spellStart"/>
+            <w:r>
+              <w:t/>
+            </w:r>
+            <w:bookmarkStart w:id="0" w:name="_GoBack"/>
+            <w:bookmarkEnd w:id="0"/>
+            <w:r>
+              <w:t/>
+            </w:r>
+            <w:proofErr w:type="spellEnd"/>
+            <w:r>
+              <w:t/>
+            </w:r>
+          </w:p>
+        </w:tc>
+      </w:tr>
+      <w:tr>
+        <w:trPr>
+          <w:trHeight w:val="454"/>
+        </w:trPr>
+        <w:tc>
+          <w:tcPr>
+            <w:tcW w:w="0" w:type="auto"/>
+            <w:vAlign w:val="bottom"/>
+          </w:tcPr>
+          <w:p>
+            <w:r>
+              <w:t xml:space="preserve">6</w:t>
+            </w:r>
+            <w:proofErr w:type="spellStart"/>
+            <w:r>
+              <w:t/>
+            </w:r>
+            <w:proofErr w:type="spellEnd"/>
+            <w:r>
+              <w:t/>
+            </w:r>
+          </w:p>
+        </w:tc>
+        <w:tc>
+          <w:tcPr>
+            <w:tcW w:w="0" w:type="auto"/>
+            <w:shd w:val="clear" w:color="auto" w:fill="auto"/>
+          </w:tcPr>
+          <w:p>
+            <w:r>
+              <w:t xml:space="preserve">Jacobs</w:t>
+            </w:r>
+            <w:r>
+              <w:t/>
+            </w:r>
+          </w:p>
+        </w:tc>
+        <w:tc>
+          <w:tcPr>
+            <w:tcW w:w="0" w:type="auto"/>
+            <w:shd w:val="clear" w:color="auto" w:fill="auto"/>
+          </w:tcPr>
+          <w:p>
+            <w:pPr>
+              <w:jc w:val="center"/>
+            </w:pPr>
+            <w:r>
+              <w:t xml:space="preserve">P.O BOX Voluptas quae tempore saepe qui optio vitae nihil eos vel sequi id aspernatur rem nihil accusantium aute molestias pariatur Saepe</w:t>
+            </w:r>
+            <w:proofErr w:type="spellStart"/>
+            <w:r>
+              <w:t/>
+            </w:r>
+            <w:proofErr w:type="spellEnd"/>
+            <w:r>
+              <w:t xml:space="preserve"> – Mollit sed ad id nisi quidem consectetur aliqua Iusto quidem et accusamus a dolore nihil et sit molestiae eius</w:t>
+            </w:r>
+          </w:p>
+        </w:tc>
+        <w:tc>
+          <w:tcPr>
+            <w:tcW w:w="3449" w:type="dxa"/>
+            <w:shd w:val="clear" w:color="auto" w:fill="auto"/>
+          </w:tcPr>
+          <w:p>
+            <w:pPr>
+              <w:jc w:val="center"/>
+            </w:pPr>
+            <w:r>
+              <w:t xml:space="preserve">0</w:t>
+            </w:r>
+            <w:proofErr w:type="spellStart"/>
+            <w:r>
+              <w:t/>
+            </w:r>
+            <w:bookmarkStart w:id="0" w:name="_GoBack"/>
+            <w:bookmarkEnd w:id="0"/>
+            <w:r>
+              <w:t/>
+            </w:r>
+            <w:proofErr w:type="spellEnd"/>
+            <w:r>
+              <w:t/>
+            </w:r>
+          </w:p>
+        </w:tc>
+      </w:tr>
+      <w:tr>
+        <w:trPr>
+          <w:trHeight w:val="454"/>
+        </w:trPr>
+        <w:tc>
+          <w:tcPr>
+            <w:tcW w:w="0" w:type="auto"/>
+            <w:vAlign w:val="bottom"/>
+          </w:tcPr>
+          <w:p>
+            <w:r>
+              <w:t xml:space="preserve">7</w:t>
+            </w:r>
+            <w:proofErr w:type="spellStart"/>
+            <w:r>
+              <w:t/>
+            </w:r>
+            <w:proofErr w:type="spellEnd"/>
+            <w:r>
+              <w:t/>
+            </w:r>
+          </w:p>
+        </w:tc>
+        <w:tc>
+          <w:tcPr>
+            <w:tcW w:w="0" w:type="auto"/>
+            <w:shd w:val="clear" w:color="auto" w:fill="auto"/>
+          </w:tcPr>
+          <w:p>
+            <w:r>
+              <w:t xml:space="preserve">Harrison</w:t>
+            </w:r>
+            <w:r>
+              <w:t/>
+            </w:r>
+          </w:p>
+        </w:tc>
+        <w:tc>
+          <w:tcPr>
+            <w:tcW w:w="0" w:type="auto"/>
+            <w:shd w:val="clear" w:color="auto" w:fill="auto"/>
+          </w:tcPr>
+          <w:p>
+            <w:pPr>
+              <w:jc w:val="center"/>
+            </w:pPr>
+            <w:r>
+              <w:t xml:space="preserve">P.O BOX Aut reprehenderit ratione facilis vero fugit veniam</w:t>
+            </w:r>
+            <w:proofErr w:type="spellStart"/>
+            <w:r>
+              <w:t/>
+            </w:r>
+            <w:proofErr w:type="spellEnd"/>
+            <w:r>
+              <w:t xml:space="preserve"> – Ipsum sit sit tenetur quasi delectus</w:t>
+            </w:r>
+          </w:p>
+        </w:tc>
+        <w:tc>
+          <w:tcPr>
+            <w:tcW w:w="3449" w:type="dxa"/>
+            <w:shd w:val="clear" w:color="auto" w:fill="auto"/>
+          </w:tcPr>
+          <w:p>
+            <w:pPr>
+              <w:jc w:val="center"/>
+            </w:pPr>
+            <w:r>
+              <w:t xml:space="preserve">0</w:t>
+            </w:r>
+            <w:proofErr w:type="spellStart"/>
+            <w:r>
+              <w:t/>
+            </w:r>
+            <w:bookmarkStart w:id="0" w:name="_GoBack"/>
+            <w:bookmarkEnd w:id="0"/>
+            <w:r>
+              <w:t/>
+            </w:r>
+            <w:proofErr w:type="spellEnd"/>
+            <w:r>
+              <w:t/>
+            </w:r>
+          </w:p>
+        </w:tc>
+      </w:tr>
+      <w:tr>
+        <w:trPr>
+          <w:trHeight w:val="454"/>
+        </w:trPr>
+        <w:tc>
+          <w:tcPr>
+            <w:tcW w:w="0" w:type="auto"/>
+            <w:vAlign w:val="bottom"/>
+          </w:tcPr>
+          <w:p>
+            <w:r>
+              <w:t xml:space="preserve">8</w:t>
+            </w:r>
+            <w:proofErr w:type="spellStart"/>
+            <w:r>
+              <w:t/>
+            </w:r>
+            <w:proofErr w:type="spellEnd"/>
+            <w:r>
+              <w:t/>
+            </w:r>
+          </w:p>
+        </w:tc>
+        <w:tc>
+          <w:tcPr>
+            <w:tcW w:w="0" w:type="auto"/>
+            <w:shd w:val="clear" w:color="auto" w:fill="auto"/>
+          </w:tcPr>
+          <w:p>
+            <w:r>
+              <w:t xml:space="preserve">Freeman</w:t>
+            </w:r>
+            <w:r>
+              <w:t/>
+            </w:r>
+          </w:p>
+        </w:tc>
+        <w:tc>
+          <w:tcPr>
+            <w:tcW w:w="0" w:type="auto"/>
+            <w:shd w:val="clear" w:color="auto" w:fill="auto"/>
+          </w:tcPr>
+          <w:p>
+            <w:pPr>
+              <w:jc w:val="center"/>
+            </w:pPr>
+            <w:r>
+              <w:t xml:space="preserve">P.O BOX Eos voluptas quae laudantium dolore iste totam rem fugiat enim aliqua Dolor consequuntur laboriosam ex magna dolore sed mollitia</w:t>
+            </w:r>
+            <w:proofErr w:type="spellStart"/>
+            <w:r>
+              <w:t/>
+            </w:r>
+            <w:proofErr w:type="spellEnd"/>
+            <w:r>
+              <w:t xml:space="preserve"> – Laborum Asperiores ea ex sit ipsam atque doloremque amet et labore placeat harum in</w:t>
+            </w:r>
+          </w:p>
+        </w:tc>
+        <w:tc>
+          <w:tcPr>
+            <w:tcW w:w="3449" w:type="dxa"/>
+            <w:shd w:val="clear" w:color="auto" w:fill="auto"/>
+          </w:tcPr>
+          <w:p>
+            <w:pPr>
+              <w:jc w:val="center"/>
+            </w:pPr>
+            <w:r>
+              <w:t xml:space="preserve">0</w:t>
+            </w:r>
+            <w:proofErr w:type="spellStart"/>
+            <w:r>
+              <w:t/>
+            </w:r>
+            <w:bookmarkStart w:id="0" w:name="_GoBack"/>
+            <w:bookmarkEnd w:id="0"/>
+            <w:r>
+              <w:t/>
+            </w:r>
+            <w:proofErr w:type="spellEnd"/>
+            <w:r>
+              <w:t/>
+            </w:r>
+          </w:p>
+        </w:tc>
+      </w:tr>
+      <w:tr>
+        <w:trPr>
+          <w:trHeight w:val="454"/>
+        </w:trPr>
+        <w:tc>
+          <w:tcPr>
+            <w:tcW w:w="0" w:type="auto"/>
+            <w:vAlign w:val="bottom"/>
+          </w:tcPr>
+          <w:p>
+            <w:r>
+              <w:t xml:space="preserve">9</w:t>
+            </w:r>
+            <w:proofErr w:type="spellStart"/>
+            <w:r>
+              <w:t/>
+            </w:r>
+            <w:proofErr w:type="spellEnd"/>
+            <w:r>
+              <w:t/>
+            </w:r>
+          </w:p>
+        </w:tc>
+        <w:tc>
+          <w:tcPr>
+            <w:tcW w:w="0" w:type="auto"/>
+            <w:shd w:val="clear" w:color="auto" w:fill="auto"/>
+          </w:tcPr>
+          <w:p>
+            <w:r>
+              <w:t xml:space="preserve">Chan</w:t>
+            </w:r>
+            <w:r>
+              <w:t/>
+            </w:r>
+          </w:p>
+        </w:tc>
+        <w:tc>
+          <w:tcPr>
+            <w:tcW w:w="0" w:type="auto"/>
+            <w:shd w:val="clear" w:color="auto" w:fill="auto"/>
+          </w:tcPr>
+          <w:p>
+            <w:pPr>
+              <w:jc w:val="center"/>
+            </w:pPr>
+            <w:r>
+              <w:t xml:space="preserve">P.O BOX Adipisicing ratione autem cum at sapiente suscipit dignissimos id sit consequatur delectus at ipsam quia minus ea cillum</w:t>
+            </w:r>
+            <w:proofErr w:type="spellStart"/>
+            <w:r>
+              <w:t/>
+            </w:r>
+            <w:proofErr w:type="spellEnd"/>
+            <w:r>
+              <w:t xml:space="preserve"> – Facilis eos et incididunt in vitae tempora veniam ut</w:t>
+            </w:r>
+          </w:p>
+        </w:tc>
+        <w:tc>
+          <w:tcPr>
+            <w:tcW w:w="3449" w:type="dxa"/>
+            <w:shd w:val="clear" w:color="auto" w:fill="auto"/>
+          </w:tcPr>
+          <w:p>
+            <w:pPr>
+              <w:jc w:val="center"/>
+            </w:pPr>
+            <w:r>
+              <w:t xml:space="preserve">0</w:t>
+            </w:r>
+            <w:proofErr w:type="spellStart"/>
+            <w:r>
+              <w:t/>
+            </w:r>
+            <w:bookmarkStart w:id="0" w:name="_GoBack"/>
+            <w:bookmarkEnd w:id="0"/>
+            <w:r>
+              <w:t/>
+            </w:r>
+            <w:proofErr w:type="spellEnd"/>
+            <w:r>
+              <w:t/>
+            </w:r>
+          </w:p>
+        </w:tc>
+      </w:tr>
+      <w:tr>
+        <w:trPr>
+          <w:trHeight w:val="454"/>
+        </w:trPr>
+        <w:tc>
+          <w:tcPr>
+            <w:tcW w:w="0" w:type="auto"/>
+            <w:vAlign w:val="bottom"/>
+          </w:tcPr>
+          <w:p>
+            <w:r>
+              <w:t xml:space="preserve">10</w:t>
+            </w:r>
+            <w:proofErr w:type="spellStart"/>
+            <w:r>
+              <w:t/>
+            </w:r>
+            <w:proofErr w:type="spellEnd"/>
+            <w:r>
+              <w:t/>
+            </w:r>
+          </w:p>
+        </w:tc>
+        <w:tc>
+          <w:tcPr>
+            <w:tcW w:w="0" w:type="auto"/>
+            <w:shd w:val="clear" w:color="auto" w:fill="auto"/>
+          </w:tcPr>
+          <w:p>
+            <w:r>
+              <w:t xml:space="preserve">Brennan</w:t>
+            </w:r>
+            <w:r>
+              <w:t/>
+            </w:r>
+          </w:p>
+        </w:tc>
+        <w:tc>
+          <w:tcPr>
+            <w:tcW w:w="0" w:type="auto"/>
+            <w:shd w:val="clear" w:color="auto" w:fill="auto"/>
+          </w:tcPr>
+          <w:p>
+            <w:pPr>
+              <w:jc w:val="center"/>
+            </w:pPr>
+            <w:r>
+              <w:t xml:space="preserve">P.O BOX 7100</w:t>
+            </w:r>
+            <w:proofErr w:type="spellStart"/>
+            <w:r>
+              <w:t/>
+            </w:r>
+            <w:proofErr w:type="spellEnd"/>
+            <w:r>
+              <w:t xml:space="preserve"> – 769</w:t>
+            </w:r>
+          </w:p>
+        </w:tc>
+        <w:tc>
+          <w:tcPr>
+            <w:tcW w:w="3449" w:type="dxa"/>
+            <w:shd w:val="clear" w:color="auto" w:fill="auto"/>
+          </w:tcPr>
+          <w:p>
+            <w:pPr>
+              <w:jc w:val="center"/>
+            </w:pPr>
+            <w:r>
+              <w:t xml:space="preserve">0</w:t>
+            </w:r>
+            <w:proofErr w:type="spellStart"/>
+            <w:r>
+              <w:t/>
+            </w:r>
+            <w:bookmarkStart w:id="0" w:name="_GoBack"/>
+            <w:bookmarkEnd w:id="0"/>
+            <w:r>
+              <w:t/>
+            </w:r>
+            <w:proofErr w:type="spellEnd"/>
             <w:r>
               <w:t/>
             </w:r>

</xml_diff>

<commit_message>
CR6 and CR8 forms
</commit_message>
<xml_diff>
--- a/server/output/shareholders_list/list_of_shareholders.docx
+++ b/server/output/shareholders_list/list_of_shareholders.docx
@@ -297,7 +297,7 @@
               <w:jc w:val="center"/>
             </w:pPr>
             <w:r>
-              <w:t xml:space="preserve">0</w:t>
+              <w:t xml:space="preserve">190</w:t>
             </w:r>
             <w:proofErr w:type="spellStart"/>
             <w:r>
@@ -345,7 +345,7 @@
           </w:tcPr>
           <w:p>
             <w:r>
-              <w:t xml:space="preserve">Velez</w:t>
+              <w:t xml:space="preserve">Gregory</w:t>
             </w:r>
             <w:r>
               <w:t/>
@@ -362,7 +362,7 @@
               <w:jc w:val="center"/>
             </w:pPr>
             <w:r>
-              <w:t xml:space="preserve">P.O BOX 21</w:t>
+              <w:t xml:space="preserve">P.O BOX Quaerat reprehenderit dolore exercitation reiciendis aut id laborum Et voluptatem amet</w:t>
             </w:r>
             <w:proofErr w:type="spellStart"/>
             <w:r>
@@ -370,7 +370,7 @@
             </w:r>
             <w:proofErr w:type="spellEnd"/>
             <w:r>
-              <w:t xml:space="preserve"> – 212</w:t>
+              <w:t xml:space="preserve"> – Officia quia neque laboris numquam dolores corrupti eum ullam mollitia veniam quia expedita necessitatibus sunt lorem</w:t>
             </w:r>
           </w:p>
         </w:tc>
@@ -384,7 +384,181 @@
               <w:jc w:val="center"/>
             </w:pPr>
             <w:r>
+              <w:t xml:space="preserve">110</w:t>
+            </w:r>
+            <w:proofErr w:type="spellStart"/>
+            <w:r>
+              <w:t/>
+            </w:r>
+            <w:bookmarkStart w:id="0" w:name="_GoBack"/>
+            <w:bookmarkEnd w:id="0"/>
+            <w:r>
+              <w:t/>
+            </w:r>
+            <w:proofErr w:type="spellEnd"/>
+            <w:r>
+              <w:t/>
+            </w:r>
+          </w:p>
+        </w:tc>
+      </w:tr>
+      <w:tr>
+        <w:trPr>
+          <w:trHeight w:val="454"/>
+        </w:trPr>
+        <w:tc>
+          <w:tcPr>
+            <w:tcW w:w="0" w:type="auto"/>
+            <w:vAlign w:val="bottom"/>
+          </w:tcPr>
+          <w:p>
+            <w:r>
+              <w:t xml:space="preserve">3</w:t>
+            </w:r>
+            <w:proofErr w:type="spellStart"/>
+            <w:r>
+              <w:t/>
+            </w:r>
+            <w:proofErr w:type="spellEnd"/>
+            <w:r>
+              <w:t/>
+            </w:r>
+          </w:p>
+        </w:tc>
+        <w:tc>
+          <w:tcPr>
+            <w:tcW w:w="0" w:type="auto"/>
+            <w:shd w:val="clear" w:color="auto" w:fill="auto"/>
+          </w:tcPr>
+          <w:p>
+            <w:r>
+              <w:t xml:space="preserve">John Doe</w:t>
+            </w:r>
+            <w:r>
+              <w:t/>
+            </w:r>
+          </w:p>
+        </w:tc>
+        <w:tc>
+          <w:tcPr>
+            <w:tcW w:w="0" w:type="auto"/>
+            <w:shd w:val="clear" w:color="auto" w:fill="auto"/>
+          </w:tcPr>
+          <w:p>
+            <w:pPr>
+              <w:jc w:val="center"/>
+            </w:pPr>
+            <w:r>
+              <w:t xml:space="preserve">P.O BOX Est soluta aut et consequatur quibusdam eveniet fugit sed dolores et est rerum iste non impedit magna et qui</w:t>
+            </w:r>
+            <w:proofErr w:type="spellStart"/>
+            <w:r>
+              <w:t/>
+            </w:r>
+            <w:proofErr w:type="spellEnd"/>
+            <w:r>
+              <w:t xml:space="preserve"> – Incidunt cum sequi laboris dolores qui dolor vel perferendis</w:t>
+            </w:r>
+          </w:p>
+        </w:tc>
+        <w:tc>
+          <w:tcPr>
+            <w:tcW w:w="3449" w:type="dxa"/>
+            <w:shd w:val="clear" w:color="auto" w:fill="auto"/>
+          </w:tcPr>
+          <w:p>
+            <w:pPr>
+              <w:jc w:val="center"/>
+            </w:pPr>
+            <w:r>
               <w:t xml:space="preserve">0</w:t>
+            </w:r>
+            <w:proofErr w:type="spellStart"/>
+            <w:r>
+              <w:t/>
+            </w:r>
+            <w:bookmarkStart w:id="0" w:name="_GoBack"/>
+            <w:bookmarkEnd w:id="0"/>
+            <w:r>
+              <w:t/>
+            </w:r>
+            <w:proofErr w:type="spellEnd"/>
+            <w:r>
+              <w:t/>
+            </w:r>
+          </w:p>
+        </w:tc>
+      </w:tr>
+      <w:tr>
+        <w:trPr>
+          <w:trHeight w:val="454"/>
+        </w:trPr>
+        <w:tc>
+          <w:tcPr>
+            <w:tcW w:w="0" w:type="auto"/>
+            <w:vAlign w:val="bottom"/>
+          </w:tcPr>
+          <w:p>
+            <w:r>
+              <w:t xml:space="preserve">4</w:t>
+            </w:r>
+            <w:proofErr w:type="spellStart"/>
+            <w:r>
+              <w:t/>
+            </w:r>
+            <w:proofErr w:type="spellEnd"/>
+            <w:r>
+              <w:t/>
+            </w:r>
+          </w:p>
+        </w:tc>
+        <w:tc>
+          <w:tcPr>
+            <w:tcW w:w="0" w:type="auto"/>
+            <w:shd w:val="clear" w:color="auto" w:fill="auto"/>
+          </w:tcPr>
+          <w:p>
+            <w:r>
+              <w:t xml:space="preserve">Velez</w:t>
+            </w:r>
+            <w:r>
+              <w:t/>
+            </w:r>
+          </w:p>
+        </w:tc>
+        <w:tc>
+          <w:tcPr>
+            <w:tcW w:w="0" w:type="auto"/>
+            <w:shd w:val="clear" w:color="auto" w:fill="auto"/>
+          </w:tcPr>
+          <w:p>
+            <w:pPr>
+              <w:jc w:val="center"/>
+            </w:pPr>
+            <w:r>
+              <w:t xml:space="preserve">P.O BOX 21</w:t>
+            </w:r>
+            <w:proofErr w:type="spellStart"/>
+            <w:r>
+              <w:t/>
+            </w:r>
+            <w:proofErr w:type="spellEnd"/>
+            <w:r>
+              <w:t xml:space="preserve"> – 212</w:t>
+            </w:r>
+          </w:p>
+        </w:tc>
+        <w:tc>
+          <w:tcPr>
+            <w:tcW w:w="3449" w:type="dxa"/>
+            <w:shd w:val="clear" w:color="auto" w:fill="auto"/>
+          </w:tcPr>
+          <w:p>
+            <w:pPr>
+              <w:jc w:val="center"/>
+            </w:pPr>
+            <w:r>
+              <w:t xml:space="preserve">100</w:t>
             </w:r>
             <w:proofErr w:type="spellStart"/>
             <w:r>

</xml_diff>